<commit_message>
organizacion menus y funciones
</commit_message>
<xml_diff>
--- a/Proyecto laboratori o2.docx
+++ b/Proyecto laboratori o2.docx
@@ -1,100 +1,207 @@
 
 <file path=word/document.xml><?xml version="1.0" encoding="utf-8"?>
-<w:document xmlns:wpc="http://schemas.microsoft.com/office/word/2010/wordprocessingCanvas" xmlns:cx="http://schemas.microsoft.com/office/drawing/2014/chartex" xmlns:cx1="http://schemas.microsoft.com/office/drawing/2015/9/8/chartex" xmlns:cx2="http://schemas.microsoft.com/office/drawing/2015/10/21/chartex" xmlns:cx3="http://schemas.microsoft.com/office/drawing/2016/5/9/chartex" xmlns:cx4="http://schemas.microsoft.com/office/drawing/2016/5/10/chartex" xmlns:cx5="http://schemas.microsoft.com/office/drawing/2016/5/11/chartex" xmlns:cx6="http://schemas.microsoft.com/office/drawing/2016/5/12/chartex" xmlns:cx7="http://schemas.microsoft.com/office/drawing/2016/5/13/chartex" xmlns:cx8="http://schemas.microsoft.com/office/drawing/2016/5/14/chartex" xmlns:mc="http://schemas.openxmlformats.org/markup-compatibility/2006" xmlns:aink="http://schemas.microsoft.com/office/drawing/2016/ink" xmlns:am3d="http://schemas.microsoft.com/office/drawing/2017/model3d" xmlns:o="urn:schemas-microsoft-com:office:office" xmlns:r="http://schemas.openxmlformats.org/officeDocument/2006/relationships" xmlns:m="http://schemas.openxmlformats.org/officeDocument/2006/math" xmlns:v="urn:schemas-microsoft-com:vml" xmlns:wp14="http://schemas.microsoft.com/office/word/2010/wordprocessingDrawing" xmlns:wp="http://schemas.openxmlformats.org/drawingml/2006/wordprocessingDrawing" xmlns:w10="urn:schemas-microsoft-com:office:word" xmlns:w="http://schemas.openxmlformats.org/wordprocessingml/2006/main" xmlns:w14="http://schemas.microsoft.com/office/word/2010/wordml" xmlns:w15="http://schemas.microsoft.com/office/word/2012/wordml" xmlns:w16cex="http://schemas.microsoft.com/office/word/2018/wordml/cex" xmlns:w16cid="http://schemas.microsoft.com/office/word/2016/wordml/cid" xmlns:w16="http://schemas.microsoft.com/office/word/2018/wordml" xmlns:w16sdtdh="http://schemas.microsoft.com/office/word/2020/wordml/sdtdatahash" xmlns:w16se="http://schemas.microsoft.com/office/word/2015/wordml/symex" xmlns:wpg="http://schemas.microsoft.com/office/word/2010/wordprocessingGroup" xmlns:wpi="http://schemas.microsoft.com/office/word/2010/wordprocessingInk" xmlns:wne="http://schemas.microsoft.com/office/word/2006/wordml" xmlns:wps="http://schemas.microsoft.com/office/word/2010/wordprocessingShape" mc:Ignorable="w14 w15 w16se w16cid w16 w16cex w16sdtdh wp14">
+<w:document xmlns:wpc="http://schemas.microsoft.com/office/word/2010/wordprocessingCanvas" xmlns:cx="http://schemas.microsoft.com/office/drawing/2014/chartex" xmlns:cx1="http://schemas.microsoft.com/office/drawing/2015/9/8/chartex" xmlns:cx2="http://schemas.microsoft.com/office/drawing/2015/10/21/chartex" xmlns:cx3="http://schemas.microsoft.com/office/drawing/2016/5/9/chartex" xmlns:cx4="http://schemas.microsoft.com/office/drawing/2016/5/10/chartex" xmlns:cx5="http://schemas.microsoft.com/office/drawing/2016/5/11/chartex" xmlns:cx6="http://schemas.microsoft.com/office/drawing/2016/5/12/chartex" xmlns:cx7="http://schemas.microsoft.com/office/drawing/2016/5/13/chartex" xmlns:cx8="http://schemas.microsoft.com/office/drawing/2016/5/14/chartex" xmlns:mc="http://schemas.openxmlformats.org/markup-compatibility/2006" xmlns:aink="http://schemas.microsoft.com/office/drawing/2016/ink" xmlns:am3d="http://schemas.microsoft.com/office/drawing/2017/model3d" xmlns:o="urn:schemas-microsoft-com:office:office" xmlns:oel="http://schemas.microsoft.com/office/2019/extlst" xmlns:r="http://schemas.openxmlformats.org/officeDocument/2006/relationships" xmlns:m="http://schemas.openxmlformats.org/officeDocument/2006/math" xmlns:v="urn:schemas-microsoft-com:vml" xmlns:wp14="http://schemas.microsoft.com/office/word/2010/wordprocessingDrawing" xmlns:wp="http://schemas.openxmlformats.org/drawingml/2006/wordprocessingDrawing" xmlns:w10="urn:schemas-microsoft-com:office:word" xmlns:w="http://schemas.openxmlformats.org/wordprocessingml/2006/main" xmlns:w14="http://schemas.microsoft.com/office/word/2010/wordml" xmlns:w15="http://schemas.microsoft.com/office/word/2012/wordml" xmlns:w16cex="http://schemas.microsoft.com/office/word/2018/wordml/cex" xmlns:w16cid="http://schemas.microsoft.com/office/word/2016/wordml/cid" xmlns:w16="http://schemas.microsoft.com/office/word/2018/wordml" xmlns:w16sdtdh="http://schemas.microsoft.com/office/word/2020/wordml/sdtdatahash" xmlns:w16se="http://schemas.microsoft.com/office/word/2015/wordml/symex" xmlns:wpg="http://schemas.microsoft.com/office/word/2010/wordprocessingGroup" xmlns:wpi="http://schemas.microsoft.com/office/word/2010/wordprocessingInk" xmlns:wne="http://schemas.microsoft.com/office/word/2006/wordml" xmlns:wps="http://schemas.microsoft.com/office/word/2010/wordprocessingShape" mc:Ignorable="w14 w15 w16se w16cid w16 w16cex w16sdtdh wp14">
   <w:body>
     <w:p>
-      <w:r>
-        <w:t xml:space="preserve">Proyecto </w:t>
-      </w:r>
-      <w:r>
-        <w:t>laboratorio 2</w:t>
-      </w:r>
-    </w:p>
-    <w:p>
-      <w:r>
+      <w:pPr>
+        <w:jc w:val="center"/>
+        <w:rPr>
+          <w:sz w:val="36"/>
+          <w:szCs w:val="36"/>
+        </w:rPr>
+      </w:pPr>
+      <w:r>
+        <w:rPr>
+          <w:sz w:val="36"/>
+          <w:szCs w:val="36"/>
+        </w:rPr>
+        <w:t xml:space="preserve">Sistema de </w:t>
+      </w:r>
+      <w:r>
+        <w:rPr>
+          <w:sz w:val="36"/>
+          <w:szCs w:val="36"/>
+        </w:rPr>
+        <w:t>gestión para línea de puertas de Toyota Zarate</w:t>
+      </w:r>
+    </w:p>
+    <w:p>
+      <w:pPr>
+        <w:jc w:val="center"/>
+        <w:rPr>
+          <w:sz w:val="36"/>
+          <w:szCs w:val="36"/>
+        </w:rPr>
+      </w:pPr>
+    </w:p>
+    <w:p>
+      <w:pPr>
+        <w:jc w:val="center"/>
+      </w:pPr>
+      <w:r>
+        <w:rPr>
+          <w:noProof/>
+        </w:rPr>
+        <w:drawing>
+          <wp:inline distT="0" distB="0" distL="0" distR="0" wp14:anchorId="18FEB682" wp14:editId="2D98A73C">
+            <wp:extent cx="4046561" cy="3035396"/>
+            <wp:effectExtent l="0" t="0" r="0" b="0"/>
+            <wp:docPr id="1" name="Imagen 1"/>
+            <wp:cNvGraphicFramePr>
+              <a:graphicFrameLocks xmlns:a="http://schemas.openxmlformats.org/drawingml/2006/main" noChangeAspect="1"/>
+            </wp:cNvGraphicFramePr>
+            <a:graphic xmlns:a="http://schemas.openxmlformats.org/drawingml/2006/main">
+              <a:graphicData uri="http://schemas.openxmlformats.org/drawingml/2006/picture">
+                <pic:pic xmlns:pic="http://schemas.openxmlformats.org/drawingml/2006/picture">
+                  <pic:nvPicPr>
+                    <pic:cNvPr id="0" name="Picture 1"/>
+                    <pic:cNvPicPr>
+                      <a:picLocks noChangeAspect="1" noChangeArrowheads="1"/>
+                    </pic:cNvPicPr>
+                  </pic:nvPicPr>
+                  <pic:blipFill>
+                    <a:blip r:embed="rId5" cstate="print">
+                      <a:extLst>
+                        <a:ext uri="{28A0092B-C50C-407E-A947-70E740481C1C}">
+                          <a14:useLocalDpi xmlns:a14="http://schemas.microsoft.com/office/drawing/2010/main" val="0"/>
+                        </a:ext>
+                      </a:extLst>
+                    </a:blip>
+                    <a:srcRect/>
+                    <a:stretch>
+                      <a:fillRect/>
+                    </a:stretch>
+                  </pic:blipFill>
+                  <pic:spPr bwMode="auto">
+                    <a:xfrm>
+                      <a:off x="0" y="0"/>
+                      <a:ext cx="4057477" cy="3043584"/>
+                    </a:xfrm>
+                    <a:prstGeom prst="rect">
+                      <a:avLst/>
+                    </a:prstGeom>
+                    <a:noFill/>
+                    <a:ln>
+                      <a:noFill/>
+                    </a:ln>
+                  </pic:spPr>
+                </pic:pic>
+              </a:graphicData>
+            </a:graphic>
+          </wp:inline>
+        </w:drawing>
+      </w:r>
+    </w:p>
+    <w:p/>
+    <w:p>
+      <w:pPr>
+        <w:rPr>
+          <w:u w:val="single"/>
+        </w:rPr>
+      </w:pPr>
+      <w:r>
+        <w:rPr>
+          <w:u w:val="single"/>
+        </w:rPr>
+        <w:t>Integrantes:</w:t>
+      </w:r>
+    </w:p>
+    <w:p>
+      <w:r>
+        <w:t>Marcos Luis Barrios</w:t>
+      </w:r>
+    </w:p>
+    <w:p>
+      <w:r>
+        <w:t>Leandro Villada</w:t>
+      </w:r>
+    </w:p>
+    <w:p>
+      <w:r>
+        <w:t>Ariana Mariel Corvalán</w:t>
+      </w:r>
+    </w:p>
+    <w:p>
+      <w:pPr>
+        <w:jc w:val="center"/>
+      </w:pPr>
+      <w:r>
+        <w:t>01/05/2022</w:t>
+      </w:r>
+    </w:p>
+    <w:p>
+      <w:pPr>
+        <w:jc w:val="center"/>
+      </w:pPr>
+    </w:p>
+    <w:p>
+      <w:pPr>
+        <w:jc w:val="center"/>
+      </w:pPr>
+    </w:p>
+    <w:p>
+      <w:pPr>
+        <w:rPr>
+          <w:u w:val="single"/>
+        </w:rPr>
+      </w:pPr>
+      <w:r>
+        <w:rPr>
+          <w:u w:val="single"/>
+        </w:rPr>
         <w:t>Descripción</w:t>
       </w:r>
       <w:r>
-        <w:t xml:space="preserve"> del problema:</w:t>
-      </w:r>
-    </w:p>
-    <w:p>
-      <w:r>
-        <w:t>Una línea de producción cuenta con 26 puestos de trabajos</w:t>
-      </w:r>
-      <w:r>
-        <w:t xml:space="preserve">, </w:t>
-      </w:r>
-      <w:proofErr w:type="gramStart"/>
-      <w:r>
-        <w:t>los puestos tiene</w:t>
-      </w:r>
-      <w:proofErr w:type="gramEnd"/>
-      <w:r>
-        <w:t xml:space="preserve"> que estar cubiertos para el normal </w:t>
-      </w:r>
-      <w:r>
-        <w:t>funcionamiento y</w:t>
-      </w:r>
-      <w:r>
-        <w:t xml:space="preserve"> arranque de la línea</w:t>
-      </w:r>
-      <w:r>
-        <w:t xml:space="preserve">. Los operarios tienen </w:t>
-      </w:r>
-      <w:r>
-        <w:t>número</w:t>
-      </w:r>
-      <w:r>
-        <w:t xml:space="preserve"> de legajo. Los mismos aprenden o todos los 26 puestos o algunos de los 26. El programa tiene que adjudicar un puesto a los operarios que van a trabajar ese </w:t>
-      </w:r>
-      <w:r>
-        <w:t>día</w:t>
-      </w:r>
-      <w:r>
-        <w:t xml:space="preserve">. </w:t>
-      </w:r>
-    </w:p>
-    <w:p>
-      <w:r>
-        <w:tab/>
-        <w:t>-</w:t>
-      </w:r>
-      <w:r>
-        <w:t>La jornada de trabajo esta dividida en 4 bloques de 4 horas cada uno, para los cuales deben cubrirse diferentes personas, ósea que los operarios van rotando en los puestos bloque a bloque.</w:t>
-      </w:r>
-    </w:p>
-    <w:p>
-      <w:r>
-        <w:tab/>
-        <w:t>-Las operaciones de los operarios no tienen que repetirse con ninguna del bloque anterior.</w:t>
-      </w:r>
-    </w:p>
-    <w:p>
-      <w:r>
-        <w:tab/>
-        <w:t xml:space="preserve">-La línea </w:t>
-      </w:r>
-      <w:r>
-        <w:t>está</w:t>
-      </w:r>
-      <w:r>
-        <w:t xml:space="preserve"> dividida por lado que son operaciones espejo</w:t>
-      </w:r>
-      <w:r>
-        <w:t xml:space="preserve">, ósea que las operaciones de un lado son las mismas que del otro, por lo </w:t>
-      </w:r>
-      <w:r>
-        <w:t>tanto,</w:t>
-      </w:r>
-      <w:r>
-        <w:t xml:space="preserve"> no se pueden asignar a un mismo </w:t>
-      </w:r>
-      <w:r>
-        <w:t>operario, las</w:t>
-      </w:r>
-      <w:r>
-        <w:t xml:space="preserve"> operaciones espejo son:</w:t>
+        <w:rPr>
+          <w:u w:val="single"/>
+        </w:rPr>
+        <w:t xml:space="preserve"> del </w:t>
+      </w:r>
+      <w:r>
+        <w:rPr>
+          <w:u w:val="single"/>
+        </w:rPr>
+        <w:t>Problema</w:t>
+      </w:r>
+      <w:r>
+        <w:rPr>
+          <w:u w:val="single"/>
+        </w:rPr>
+        <w:t>:</w:t>
+      </w:r>
+    </w:p>
+    <w:p>
+      <w:pPr>
+        <w:ind w:firstLine="708"/>
+      </w:pPr>
+      <w:r>
+        <w:t xml:space="preserve">La línea de producción </w:t>
+      </w:r>
+      <w:r>
+        <w:t xml:space="preserve">de </w:t>
+      </w:r>
+      <w:r>
+        <w:t>Ensamble</w:t>
+      </w:r>
+      <w:r>
+        <w:t xml:space="preserve"> de Puertas de Toyota Argentina, cuenta con 26 puestos de trabajo (operaciones), los operarios que realizan las operaciones rotan en 4 bloques de 2 h</w:t>
+      </w:r>
+      <w:r>
+        <w:t>ora</w:t>
+      </w:r>
+      <w:r>
+        <w:t>s cada uno</w:t>
+      </w:r>
+      <w:r>
+        <w:t>. La rotación intenta que los operarios no realicen todo el día la misma operación y mejorar la ergonomía.  La rotación se arma de manera manual en una planilla. Nuestro programa solucionaría el problema de manera automática.</w:t>
+      </w:r>
+    </w:p>
+    <w:p>
+      <w:pPr>
+        <w:ind w:firstLine="708"/>
+      </w:pPr>
+      <w:r>
+        <w:t>La línea está dividida por lado que son operaciones espejo, ósea que las operaciones de un lado son las mismas que del otro, por lo tanto, no se pueden asignar a un mismo operario, las operaciones espejo son:</w:t>
       </w:r>
     </w:p>
     <w:p>
@@ -111,73 +218,27 @@
     </w:p>
     <w:p>
       <w:r>
-        <w:tab/>
-      </w:r>
-      <w:r>
-        <w:t>OP</w:t>
-      </w:r>
-      <w:r>
-        <w:t>5</w:t>
-      </w:r>
-      <w:r>
-        <w:t xml:space="preserve"> es espejo de la OP</w:t>
-      </w:r>
-      <w:r>
-        <w:t>6</w:t>
-      </w:r>
-    </w:p>
-    <w:p>
-      <w:r>
-        <w:tab/>
-      </w:r>
-      <w:r>
-        <w:t>OP</w:t>
-      </w:r>
-      <w:r>
-        <w:t>7</w:t>
-      </w:r>
-      <w:r>
-        <w:t xml:space="preserve"> es espejo de la OP</w:t>
-      </w:r>
-      <w:r>
-        <w:t>8</w:t>
-      </w:r>
-    </w:p>
-    <w:p>
-      <w:r>
-        <w:tab/>
-      </w:r>
-      <w:r>
-        <w:t>OP</w:t>
-      </w:r>
-      <w:r>
-        <w:t>9</w:t>
-      </w:r>
-      <w:r>
-        <w:t xml:space="preserve"> es espejo de la OP</w:t>
-      </w:r>
-      <w:r>
-        <w:t>10</w:t>
-      </w:r>
-    </w:p>
-    <w:p>
-      <w:r>
-        <w:tab/>
-      </w:r>
-      <w:r>
-        <w:t>OP1</w:t>
-      </w:r>
-      <w:r>
-        <w:t>1</w:t>
-      </w:r>
-      <w:r>
-        <w:t xml:space="preserve"> es espejo de la OP</w:t>
-      </w:r>
-      <w:r>
-        <w:t>1</w:t>
-      </w:r>
-      <w:r>
-        <w:t>2</w:t>
+        <w:lastRenderedPageBreak/>
+        <w:tab/>
+        <w:t>OP5 es espejo de la OP6</w:t>
+      </w:r>
+    </w:p>
+    <w:p>
+      <w:r>
+        <w:tab/>
+        <w:t>OP7 es espejo de la OP8</w:t>
+      </w:r>
+    </w:p>
+    <w:p>
+      <w:r>
+        <w:tab/>
+        <w:t>OP9 es espejo de la OP10</w:t>
+      </w:r>
+    </w:p>
+    <w:p>
+      <w:r>
+        <w:tab/>
+        <w:t>OP11 es espejo de la OP12</w:t>
       </w:r>
     </w:p>
     <w:p>
@@ -189,150 +250,356 @@
     <w:p>
       <w:r>
         <w:tab/>
-      </w:r>
-      <w:r>
-        <w:t>OP1</w:t>
-      </w:r>
-      <w:r>
-        <w:t>5</w:t>
-      </w:r>
-      <w:r>
-        <w:t xml:space="preserve"> es espejo de la OP</w:t>
-      </w:r>
-      <w:r>
-        <w:t>16</w:t>
-      </w:r>
-    </w:p>
-    <w:p>
-      <w:r>
-        <w:tab/>
-        <w:t>OP</w:t>
-      </w:r>
-      <w:r>
-        <w:t>17</w:t>
-      </w:r>
-      <w:r>
-        <w:t xml:space="preserve"> es espejo de la OP</w:t>
-      </w:r>
-      <w:r>
-        <w:t>18</w:t>
-      </w:r>
-    </w:p>
-    <w:p>
-      <w:r>
-        <w:tab/>
-        <w:t>OP</w:t>
-      </w:r>
-      <w:r>
-        <w:t>19</w:t>
-      </w:r>
-      <w:r>
-        <w:t xml:space="preserve"> es espejo de la OP</w:t>
-      </w:r>
-      <w:r>
-        <w:t>20</w:t>
-      </w:r>
-    </w:p>
-    <w:p>
-      <w:r>
-        <w:tab/>
-        <w:t>OP</w:t>
-      </w:r>
-      <w:r>
-        <w:t>21</w:t>
-      </w:r>
-      <w:r>
-        <w:t xml:space="preserve"> es espejo de la OP</w:t>
-      </w:r>
-      <w:r>
-        <w:t>22</w:t>
-      </w:r>
-    </w:p>
-    <w:p>
-      <w:r>
-        <w:tab/>
-        <w:t>OP</w:t>
-      </w:r>
-      <w:r>
-        <w:t>23</w:t>
-      </w:r>
-      <w:r>
-        <w:t xml:space="preserve"> es espejo de la OP</w:t>
-      </w:r>
-      <w:r>
-        <w:t>24</w:t>
-      </w:r>
-    </w:p>
-    <w:p>
-      <w:r>
-        <w:tab/>
-        <w:t>OP</w:t>
-      </w:r>
-      <w:r>
-        <w:t>25</w:t>
-      </w:r>
-      <w:r>
-        <w:t xml:space="preserve"> es espejo de la OP</w:t>
-      </w:r>
-      <w:r>
-        <w:t>26</w:t>
-      </w:r>
-      <w:r>
-        <w:tab/>
+        <w:t>OP15 es espejo de la OP16</w:t>
+      </w:r>
+    </w:p>
+    <w:p>
+      <w:r>
+        <w:tab/>
+        <w:t>OP17 es espejo de la OP18</w:t>
+      </w:r>
+    </w:p>
+    <w:p>
+      <w:r>
+        <w:tab/>
+        <w:t>OP19 es espejo de la OP20</w:t>
+      </w:r>
+    </w:p>
+    <w:p>
+      <w:r>
+        <w:tab/>
+        <w:t>OP21 es espejo de la OP22</w:t>
+      </w:r>
+    </w:p>
+    <w:p>
+      <w:r>
+        <w:tab/>
+        <w:t>OP23 es espejo de la OP24</w:t>
+      </w:r>
+    </w:p>
+    <w:p>
+      <w:pPr>
+        <w:ind w:firstLine="708"/>
+      </w:pPr>
+      <w:r>
+        <w:t>OP25 es espejo de la OP26</w:t>
       </w:r>
     </w:p>
     <w:p/>
     <w:p>
-      <w:r>
-        <w:tab/>
-        <w:t xml:space="preserve">-El programa tiene que permitir el ingreso </w:t>
-      </w:r>
-      <w:r>
-        <w:t>de nuevos operarios y las operaciones que puede realizar, también el ingreso de operaciones nuevas que aprenda.</w:t>
-      </w:r>
-    </w:p>
-    <w:p>
-      <w:r>
-        <w:tab/>
-        <w:t>-El programa tiene que presentar rotaciones diferentes semana tras semana, ósea que la rotación de una semana no puede ser la misma de la semana siguiente, si la de dos semanas después.</w:t>
-      </w:r>
-    </w:p>
-    <w:p>
-      <w:r>
-        <w:tab/>
-        <w:t>-El programa tiene que asignar a los 26 puestos, el operario que corresponde a cada bloque.</w:t>
+      <w:pPr>
+        <w:rPr>
+          <w:u w:val="single"/>
+        </w:rPr>
+      </w:pPr>
+      <w:r>
+        <w:rPr>
+          <w:u w:val="single"/>
+        </w:rPr>
+        <w:t>Características del Sistema:</w:t>
+      </w:r>
+    </w:p>
+    <w:p>
+      <w:r>
+        <w:tab/>
+        <w:t xml:space="preserve">El sistema necesita que sean cargados los </w:t>
+      </w:r>
+      <w:r>
+        <w:t>operarios, para</w:t>
+      </w:r>
+      <w:r>
+        <w:t xml:space="preserve"> realizar la carga de los mismos se solicitara el numero de legajo, el cual es único por operario. </w:t>
+      </w:r>
+      <w:r>
+        <w:t>También nombre y apellido. Todos los datos a excepción de el legajo pueden ser modificados posteriormente.</w:t>
+      </w:r>
+    </w:p>
+    <w:p>
+      <w:pPr>
+        <w:ind w:firstLine="708"/>
+      </w:pPr>
+    </w:p>
+    <w:p>
+      <w:pPr>
+        <w:ind w:firstLine="708"/>
+      </w:pPr>
+      <w:r>
+        <w:t>El programa tiene que presentar rotaciones diferentes semana tras semana, ósea que la rotación de una semana no puede ser la misma de la semana siguiente, si la de dos semanas después.</w:t>
+      </w:r>
+    </w:p>
+    <w:p>
+      <w:pPr>
+        <w:ind w:firstLine="708"/>
+      </w:pPr>
+      <w:r>
+        <w:t>El programa tiene que asignar a los 26 puestos, el operario que corresponde a cada bloque.</w:t>
+      </w:r>
+    </w:p>
+    <w:p>
+      <w:pPr>
+        <w:ind w:firstLine="708"/>
+      </w:pPr>
+    </w:p>
+    <w:p>
+      <w:pPr>
+        <w:rPr>
+          <w:u w:val="single"/>
+        </w:rPr>
+      </w:pPr>
+      <w:r>
+        <w:rPr>
+          <w:u w:val="single"/>
+        </w:rPr>
+        <w:t>Información</w:t>
+      </w:r>
+      <w:r>
+        <w:rPr>
+          <w:u w:val="single"/>
+        </w:rPr>
+        <w:t xml:space="preserve"> que se puede solicitar:</w:t>
+      </w:r>
+    </w:p>
+    <w:p>
+      <w:r>
+        <w:tab/>
+        <w:t>Se podrá solicitar la lista de operarios activos o trabando.</w:t>
+      </w:r>
+    </w:p>
+    <w:p>
+      <w:r>
+        <w:tab/>
+        <w:t xml:space="preserve">Se podrá solicitar la lista de operarios que </w:t>
+      </w:r>
+      <w:r>
+        <w:t>están disponibles para rotación de determinada fecha</w:t>
+      </w:r>
+    </w:p>
+    <w:p>
+      <w:r>
+        <w:tab/>
+        <w:t xml:space="preserve">Se </w:t>
+      </w:r>
+      <w:r>
+        <w:t>podrá solicitar la rotación con los bloques y los respectivos operarios asignados a cada operación.</w:t>
+      </w:r>
+    </w:p>
+    <w:p>
+      <w:r>
+        <w:tab/>
+        <w:t>Información a partir de legajo.</w:t>
+      </w:r>
+    </w:p>
+    <w:p>
+      <w:r>
+        <w:tab/>
+      </w:r>
+    </w:p>
+    <w:p>
+      <w:r>
+        <w:t xml:space="preserve"> </w:t>
+      </w:r>
+    </w:p>
+    <w:p>
+      <w:pPr>
+        <w:rPr>
+          <w:u w:val="single"/>
+        </w:rPr>
+      </w:pPr>
+      <w:r>
+        <w:rPr>
+          <w:u w:val="single"/>
+        </w:rPr>
+        <w:t>Información</w:t>
+      </w:r>
+      <w:r>
+        <w:rPr>
+          <w:u w:val="single"/>
+        </w:rPr>
+        <w:t xml:space="preserve"> que se puede modificar:</w:t>
+      </w:r>
+    </w:p>
+    <w:p>
+      <w:r>
+        <w:tab/>
+        <w:t xml:space="preserve">Nombre y apellido de los </w:t>
+      </w:r>
+      <w:r>
+        <w:t>operarios</w:t>
+      </w:r>
+      <w:r>
+        <w:t>.</w:t>
       </w:r>
     </w:p>
     <w:p>
       <w:r>
         <w:lastRenderedPageBreak/>
         <w:tab/>
-        <w:t xml:space="preserve">-En el caso de que falte un operario el programa tiene que asignar </w:t>
-      </w:r>
-      <w:r>
-        <w:t>un reemplazo</w:t>
-      </w:r>
-      <w:r>
-        <w:t>, de otro operario.</w:t>
-      </w:r>
-    </w:p>
-    <w:p>
-      <w:r>
-        <w:tab/>
-      </w:r>
-    </w:p>
-    <w:p>
-      <w:r>
-        <w:tab/>
-      </w:r>
-    </w:p>
-    <w:p>
-      <w:pPr>
-        <w:rPr>
-          <w:lang w:val="en-US"/>
-        </w:rPr>
-      </w:pPr>
-    </w:p>
+        <w:t>Disponibilidad para rotación</w:t>
+      </w:r>
+    </w:p>
+    <w:p>
+      <w:r>
+        <w:tab/>
+        <w:t>Disponi</w:t>
+      </w:r>
+      <w:r>
+        <w:t>bil</w:t>
+      </w:r>
+      <w:r>
+        <w:t xml:space="preserve">idad para </w:t>
+      </w:r>
+      <w:r>
+        <w:t>trabajar</w:t>
+      </w:r>
+    </w:p>
+    <w:p>
+      <w:r>
+        <w:tab/>
+        <w:t>Fecha de rotación</w:t>
+      </w:r>
+    </w:p>
+    <w:p>
+      <w:r>
+        <w:tab/>
+      </w:r>
+    </w:p>
+    <w:p>
+      <w:r>
+        <w:tab/>
+      </w:r>
+    </w:p>
+    <w:p>
+      <w:pPr>
+        <w:rPr>
+          <w:u w:val="single"/>
+        </w:rPr>
+      </w:pPr>
+    </w:p>
+    <w:p>
+      <w:pPr>
+        <w:rPr>
+          <w:u w:val="single"/>
+        </w:rPr>
+      </w:pPr>
+      <w:r>
+        <w:rPr>
+          <w:u w:val="single"/>
+        </w:rPr>
+        <w:t>Diagrama de clases:</w:t>
+      </w:r>
+    </w:p>
+    <w:p>
+      <w:r>
+        <w:tab/>
+      </w:r>
+      <w:r>
+        <w:rPr>
+          <w:noProof/>
+        </w:rPr>
+        <w:drawing>
+          <wp:inline distT="0" distB="0" distL="0" distR="0" wp14:anchorId="18D37358" wp14:editId="502DF8C1">
+            <wp:extent cx="5400040" cy="4490720"/>
+            <wp:effectExtent l="0" t="0" r="0" b="5080"/>
+            <wp:docPr id="2" name="Imagen 2"/>
+            <wp:cNvGraphicFramePr>
+              <a:graphicFrameLocks xmlns:a="http://schemas.openxmlformats.org/drawingml/2006/main" noChangeAspect="1"/>
+            </wp:cNvGraphicFramePr>
+            <a:graphic xmlns:a="http://schemas.openxmlformats.org/drawingml/2006/main">
+              <a:graphicData uri="http://schemas.openxmlformats.org/drawingml/2006/picture">
+                <pic:pic xmlns:pic="http://schemas.openxmlformats.org/drawingml/2006/picture">
+                  <pic:nvPicPr>
+                    <pic:cNvPr id="0" name="Picture 1"/>
+                    <pic:cNvPicPr>
+                      <a:picLocks noChangeAspect="1" noChangeArrowheads="1"/>
+                    </pic:cNvPicPr>
+                  </pic:nvPicPr>
+                  <pic:blipFill>
+                    <a:blip r:embed="rId6">
+                      <a:extLst>
+                        <a:ext uri="{28A0092B-C50C-407E-A947-70E740481C1C}">
+                          <a14:useLocalDpi xmlns:a14="http://schemas.microsoft.com/office/drawing/2010/main" val="0"/>
+                        </a:ext>
+                      </a:extLst>
+                    </a:blip>
+                    <a:srcRect/>
+                    <a:stretch>
+                      <a:fillRect/>
+                    </a:stretch>
+                  </pic:blipFill>
+                  <pic:spPr bwMode="auto">
+                    <a:xfrm>
+                      <a:off x="0" y="0"/>
+                      <a:ext cx="5400040" cy="4490720"/>
+                    </a:xfrm>
+                    <a:prstGeom prst="rect">
+                      <a:avLst/>
+                    </a:prstGeom>
+                    <a:noFill/>
+                    <a:ln>
+                      <a:noFill/>
+                    </a:ln>
+                  </pic:spPr>
+                </pic:pic>
+              </a:graphicData>
+            </a:graphic>
+          </wp:inline>
+        </w:drawing>
+      </w:r>
+    </w:p>
+    <w:p>
+      <w:r>
+        <w:tab/>
+      </w:r>
+    </w:p>
+    <w:p>
+      <w:r>
+        <w:tab/>
+      </w:r>
+    </w:p>
+    <w:p>
+      <w:r>
+        <w:tab/>
+      </w:r>
+    </w:p>
+    <w:p/>
+    <w:p/>
+    <w:p>
+      <w:r>
+        <w:tab/>
+      </w:r>
+    </w:p>
+    <w:p>
+      <w:r>
+        <w:tab/>
+      </w:r>
+    </w:p>
+    <w:p/>
+    <w:p>
+      <w:r>
+        <w:tab/>
+      </w:r>
+    </w:p>
+    <w:p>
+      <w:r>
+        <w:tab/>
+      </w:r>
+    </w:p>
+    <w:p>
+      <w:r>
+        <w:tab/>
+      </w:r>
+    </w:p>
+    <w:p>
+      <w:r>
+        <w:tab/>
+      </w:r>
+    </w:p>
+    <w:p>
+      <w:r>
+        <w:tab/>
+      </w:r>
+    </w:p>
+    <w:p/>
     <w:sectPr>
       <w:pgSz w:w="11906" w:h="16838"/>
       <w:pgMar w:top="1417" w:right="1701" w:bottom="1417" w:left="1701" w:header="708" w:footer="708" w:gutter="0"/>
@@ -344,7 +611,7 @@
 </file>
 
 <file path=word/numbering.xml><?xml version="1.0" encoding="utf-8"?>
-<w:numbering xmlns:wpc="http://schemas.microsoft.com/office/word/2010/wordprocessingCanvas" xmlns:cx="http://schemas.microsoft.com/office/drawing/2014/chartex" xmlns:cx1="http://schemas.microsoft.com/office/drawing/2015/9/8/chartex" xmlns:cx2="http://schemas.microsoft.com/office/drawing/2015/10/21/chartex" xmlns:cx3="http://schemas.microsoft.com/office/drawing/2016/5/9/chartex" xmlns:cx4="http://schemas.microsoft.com/office/drawing/2016/5/10/chartex" xmlns:cx5="http://schemas.microsoft.com/office/drawing/2016/5/11/chartex" xmlns:cx6="http://schemas.microsoft.com/office/drawing/2016/5/12/chartex" xmlns:cx7="http://schemas.microsoft.com/office/drawing/2016/5/13/chartex" xmlns:cx8="http://schemas.microsoft.com/office/drawing/2016/5/14/chartex" xmlns:mc="http://schemas.openxmlformats.org/markup-compatibility/2006" xmlns:aink="http://schemas.microsoft.com/office/drawing/2016/ink" xmlns:am3d="http://schemas.microsoft.com/office/drawing/2017/model3d" xmlns:o="urn:schemas-microsoft-com:office:office" xmlns:r="http://schemas.openxmlformats.org/officeDocument/2006/relationships" xmlns:m="http://schemas.openxmlformats.org/officeDocument/2006/math" xmlns:v="urn:schemas-microsoft-com:vml" xmlns:wp14="http://schemas.microsoft.com/office/word/2010/wordprocessingDrawing" xmlns:wp="http://schemas.openxmlformats.org/drawingml/2006/wordprocessingDrawing" xmlns:w10="urn:schemas-microsoft-com:office:word" xmlns:w="http://schemas.openxmlformats.org/wordprocessingml/2006/main" xmlns:w14="http://schemas.microsoft.com/office/word/2010/wordml" xmlns:w15="http://schemas.microsoft.com/office/word/2012/wordml" xmlns:w16cex="http://schemas.microsoft.com/office/word/2018/wordml/cex" xmlns:w16cid="http://schemas.microsoft.com/office/word/2016/wordml/cid" xmlns:w16="http://schemas.microsoft.com/office/word/2018/wordml" xmlns:w16sdtdh="http://schemas.microsoft.com/office/word/2020/wordml/sdtdatahash" xmlns:w16se="http://schemas.microsoft.com/office/word/2015/wordml/symex" xmlns:wpg="http://schemas.microsoft.com/office/word/2010/wordprocessingGroup" xmlns:wpi="http://schemas.microsoft.com/office/word/2010/wordprocessingInk" xmlns:wne="http://schemas.microsoft.com/office/word/2006/wordml" xmlns:wps="http://schemas.microsoft.com/office/word/2010/wordprocessingShape" mc:Ignorable="w14 w15 w16se w16cid w16 w16cex w16sdtdh wp14">
+<w:numbering xmlns:wpc="http://schemas.microsoft.com/office/word/2010/wordprocessingCanvas" xmlns:cx="http://schemas.microsoft.com/office/drawing/2014/chartex" xmlns:cx1="http://schemas.microsoft.com/office/drawing/2015/9/8/chartex" xmlns:cx2="http://schemas.microsoft.com/office/drawing/2015/10/21/chartex" xmlns:cx3="http://schemas.microsoft.com/office/drawing/2016/5/9/chartex" xmlns:cx4="http://schemas.microsoft.com/office/drawing/2016/5/10/chartex" xmlns:cx5="http://schemas.microsoft.com/office/drawing/2016/5/11/chartex" xmlns:cx6="http://schemas.microsoft.com/office/drawing/2016/5/12/chartex" xmlns:cx7="http://schemas.microsoft.com/office/drawing/2016/5/13/chartex" xmlns:cx8="http://schemas.microsoft.com/office/drawing/2016/5/14/chartex" xmlns:mc="http://schemas.openxmlformats.org/markup-compatibility/2006" xmlns:aink="http://schemas.microsoft.com/office/drawing/2016/ink" xmlns:am3d="http://schemas.microsoft.com/office/drawing/2017/model3d" xmlns:o="urn:schemas-microsoft-com:office:office" xmlns:oel="http://schemas.microsoft.com/office/2019/extlst" xmlns:r="http://schemas.openxmlformats.org/officeDocument/2006/relationships" xmlns:m="http://schemas.openxmlformats.org/officeDocument/2006/math" xmlns:v="urn:schemas-microsoft-com:vml" xmlns:wp14="http://schemas.microsoft.com/office/word/2010/wordprocessingDrawing" xmlns:wp="http://schemas.openxmlformats.org/drawingml/2006/wordprocessingDrawing" xmlns:w10="urn:schemas-microsoft-com:office:word" xmlns:w="http://schemas.openxmlformats.org/wordprocessingml/2006/main" xmlns:w14="http://schemas.microsoft.com/office/word/2010/wordml" xmlns:w15="http://schemas.microsoft.com/office/word/2012/wordml" xmlns:w16cex="http://schemas.microsoft.com/office/word/2018/wordml/cex" xmlns:w16cid="http://schemas.microsoft.com/office/word/2016/wordml/cid" xmlns:w16="http://schemas.microsoft.com/office/word/2018/wordml" xmlns:w16sdtdh="http://schemas.microsoft.com/office/word/2020/wordml/sdtdatahash" xmlns:w16se="http://schemas.microsoft.com/office/word/2015/wordml/symex" xmlns:wpg="http://schemas.microsoft.com/office/word/2010/wordprocessingGroup" xmlns:wpi="http://schemas.microsoft.com/office/word/2010/wordprocessingInk" xmlns:wne="http://schemas.microsoft.com/office/word/2006/wordml" xmlns:wps="http://schemas.microsoft.com/office/word/2010/wordprocessingShape" mc:Ignorable="w14 w15 w16se w16cid w16 w16cex w16sdtdh wp14">
   <w:abstractNum w:abstractNumId="0" w15:restartNumberingAfterBreak="0">
     <w:nsid w:val="34FE3766"/>
     <w:multiLevelType w:val="hybridMultilevel"/>
@@ -681,13 +948,13 @@
       </w:rPr>
     </w:lvl>
   </w:abstractNum>
-  <w:num w:numId="1">
+  <w:num w:numId="1" w16cid:durableId="1226337088">
     <w:abstractNumId w:val="1"/>
   </w:num>
-  <w:num w:numId="2">
+  <w:num w:numId="2" w16cid:durableId="2006784013">
     <w:abstractNumId w:val="2"/>
   </w:num>
-  <w:num w:numId="3">
+  <w:num w:numId="3" w16cid:durableId="95370100">
     <w:abstractNumId w:val="0"/>
   </w:num>
 </w:numbering>

</xml_diff>